<commit_message>
Update documentation files (manual add)
</commit_message>
<xml_diff>
--- a/Documentation/Project-Charter-Template-Institute-of-Project-Management_PAP1.docx
+++ b/Documentation/Project-Charter-Template-Institute-of-Project-Management_PAP1.docx
@@ -1230,8 +1230,6 @@
                 <w:szCs w:val="20"/>
               </w:rPr>
             </w:pPr>
-            <w:bookmarkStart w:id="1" w:name="_GoBack"/>
-            <w:bookmarkEnd w:id="1"/>
           </w:p>
         </w:tc>
       </w:tr>
@@ -1714,14 +1712,7 @@
                 <w:sz w:val="24"/>
                 <w:szCs w:val="24"/>
               </w:rPr>
-              <w:t>Responsive design for various devic</w:t>
-            </w:r>
-            <w:r>
-              <w:rPr>
-                <w:sz w:val="24"/>
-                <w:szCs w:val="24"/>
-              </w:rPr>
-              <w:t>es</w:t>
+              <w:t>Responsive design for various devices</w:t>
             </w:r>
           </w:p>
         </w:tc>
@@ -1764,13 +1755,108 @@
           </w:tcPr>
           <w:p>
             <w:pPr>
-              <w:rPr>
-                <w:rFonts w:ascii="Arial" w:eastAsia="Arial" w:hAnsi="Arial" w:cs="Arial"/>
-                <w:color w:val="082146"/>
-                <w:sz w:val="20"/>
-                <w:szCs w:val="20"/>
-              </w:rPr>
-            </w:pPr>
+              <w:pStyle w:val="NormalWeb"/>
+              <w:numPr>
+                <w:ilvl w:val="0"/>
+                <w:numId w:val="3"/>
+              </w:numPr>
+            </w:pPr>
+            <w:r>
+              <w:rPr>
+                <w:rStyle w:val="fadeinm1hgl8"/>
+              </w:rPr>
+              <w:t>Wireframes and UI mockups</w:t>
+            </w:r>
+          </w:p>
+          <w:p>
+            <w:pPr>
+              <w:pStyle w:val="NormalWeb"/>
+              <w:numPr>
+                <w:ilvl w:val="0"/>
+                <w:numId w:val="3"/>
+              </w:numPr>
+            </w:pPr>
+            <w:r>
+              <w:rPr>
+                <w:rStyle w:val="fadeinm1hgl8"/>
+              </w:rPr>
+              <w:t>Responsive React.js web application</w:t>
+            </w:r>
+          </w:p>
+          <w:p>
+            <w:pPr>
+              <w:pStyle w:val="NormalWeb"/>
+              <w:numPr>
+                <w:ilvl w:val="0"/>
+                <w:numId w:val="3"/>
+              </w:numPr>
+            </w:pPr>
+            <w:r>
+              <w:rPr>
+                <w:rStyle w:val="fadeinm1hgl8"/>
+              </w:rPr>
+              <w:t>Search and filter modules</w:t>
+            </w:r>
+          </w:p>
+          <w:p>
+            <w:pPr>
+              <w:pStyle w:val="NormalWeb"/>
+              <w:numPr>
+                <w:ilvl w:val="0"/>
+                <w:numId w:val="3"/>
+              </w:numPr>
+            </w:pPr>
+            <w:r>
+              <w:rPr>
+                <w:rStyle w:val="fadeinm1hgl8"/>
+              </w:rPr>
+              <w:t>Pet profile components</w:t>
+            </w:r>
+          </w:p>
+          <w:p>
+            <w:pPr>
+              <w:pStyle w:val="NormalWeb"/>
+              <w:numPr>
+                <w:ilvl w:val="0"/>
+                <w:numId w:val="3"/>
+              </w:numPr>
+            </w:pPr>
+            <w:r>
+              <w:rPr>
+                <w:rStyle w:val="fadeinm1hgl8"/>
+              </w:rPr>
+              <w:t>Adoption inquiry form</w:t>
+            </w:r>
+          </w:p>
+          <w:p>
+            <w:pPr>
+              <w:pStyle w:val="NormalWeb"/>
+              <w:numPr>
+                <w:ilvl w:val="0"/>
+                <w:numId w:val="3"/>
+              </w:numPr>
+            </w:pPr>
+            <w:r>
+              <w:rPr>
+                <w:rStyle w:val="fadeinm1hgl8"/>
+              </w:rPr>
+              <w:t>Documentation (user guide + developer guide)</w:t>
+            </w:r>
+          </w:p>
+          <w:p>
+            <w:pPr>
+              <w:pStyle w:val="NormalWeb"/>
+              <w:numPr>
+                <w:ilvl w:val="0"/>
+                <w:numId w:val="3"/>
+              </w:numPr>
+            </w:pPr>
+            <w:r>
+              <w:rPr>
+                <w:rStyle w:val="fadeinm1hgl8"/>
+              </w:rPr>
+              <w:t>Presentation and demo files</w:t>
+            </w:r>
           </w:p>
         </w:tc>
       </w:tr>
@@ -1846,6 +1932,12 @@
                 <w:szCs w:val="20"/>
               </w:rPr>
             </w:pPr>
+            <w:r>
+              <w:rPr>
+                <w:rStyle w:val="fadeinm1hgl8"/>
+              </w:rPr>
+              <w:t>February 24, 2025</w:t>
+            </w:r>
           </w:p>
         </w:tc>
       </w:tr>
@@ -1913,6 +2005,18 @@
                 <w:szCs w:val="20"/>
               </w:rPr>
             </w:pPr>
+            <w:r>
+              <w:rPr>
+                <w:rStyle w:val="fadeinm1hgl8"/>
+              </w:rPr>
+              <w:t>May 24, 2025</w:t>
+            </w:r>
+            <w:r>
+              <w:rPr>
+                <w:rStyle w:val="fadeinm1hgl8"/>
+              </w:rPr>
+              <w:tab/>
+            </w:r>
           </w:p>
         </w:tc>
       </w:tr>
@@ -1954,6 +2058,132 @@
           </w:tcPr>
           <w:p>
             <w:pPr>
+              <w:widowControl/>
+              <w:autoSpaceDE/>
+              <w:autoSpaceDN/>
+              <w:spacing w:before="100" w:beforeAutospacing="1" w:after="100" w:afterAutospacing="1"/>
+              <w:rPr>
+                <w:rFonts w:ascii="Times New Roman" w:eastAsia="Times New Roman" w:hAnsi="Times New Roman" w:cs="Times New Roman"/>
+                <w:sz w:val="24"/>
+                <w:szCs w:val="24"/>
+              </w:rPr>
+            </w:pPr>
+            <w:r>
+              <w:rPr>
+                <w:rFonts w:ascii="Times New Roman" w:eastAsia="Times New Roman" w:hAnsi="Symbol" w:cs="Times New Roman"/>
+                <w:sz w:val="24"/>
+                <w:szCs w:val="24"/>
+              </w:rPr>
+              <w:t></w:t>
+            </w:r>
+            <w:r>
+              <w:rPr>
+                <w:rFonts w:ascii="Times New Roman" w:eastAsia="Times New Roman" w:hAnsi="Times New Roman" w:cs="Times New Roman"/>
+                <w:sz w:val="24"/>
+                <w:szCs w:val="24"/>
+              </w:rPr>
+              <w:t xml:space="preserve">  Weekly time logs maintained by team members</w:t>
+            </w:r>
+          </w:p>
+          <w:p>
+            <w:pPr>
+              <w:widowControl/>
+              <w:autoSpaceDE/>
+              <w:autoSpaceDN/>
+              <w:spacing w:before="100" w:beforeAutospacing="1" w:after="100" w:afterAutospacing="1"/>
+              <w:rPr>
+                <w:rFonts w:ascii="Times New Roman" w:eastAsia="Times New Roman" w:hAnsi="Times New Roman" w:cs="Times New Roman"/>
+                <w:sz w:val="24"/>
+                <w:szCs w:val="24"/>
+              </w:rPr>
+            </w:pPr>
+            <w:r>
+              <w:rPr>
+                <w:rFonts w:ascii="Times New Roman" w:eastAsia="Times New Roman" w:hAnsi="Symbol" w:cs="Times New Roman"/>
+                <w:sz w:val="24"/>
+                <w:szCs w:val="24"/>
+              </w:rPr>
+              <w:t></w:t>
+            </w:r>
+            <w:r>
+              <w:rPr>
+                <w:rFonts w:ascii="Times New Roman" w:eastAsia="Times New Roman" w:hAnsi="Times New Roman" w:cs="Times New Roman"/>
+                <w:sz w:val="24"/>
+                <w:szCs w:val="24"/>
+              </w:rPr>
+              <w:t xml:space="preserve">  Progress tracked using JIRA/</w:t>
+            </w:r>
+            <w:proofErr w:type="spellStart"/>
+            <w:r>
+              <w:rPr>
+                <w:rFonts w:ascii="Times New Roman" w:eastAsia="Times New Roman" w:hAnsi="Times New Roman" w:cs="Times New Roman"/>
+                <w:sz w:val="24"/>
+                <w:szCs w:val="24"/>
+              </w:rPr>
+              <w:t>Trello</w:t>
+            </w:r>
+            <w:proofErr w:type="spellEnd"/>
+          </w:p>
+          <w:p>
+            <w:pPr>
+              <w:widowControl/>
+              <w:autoSpaceDE/>
+              <w:autoSpaceDN/>
+              <w:spacing w:before="100" w:beforeAutospacing="1" w:after="100" w:afterAutospacing="1"/>
+              <w:rPr>
+                <w:rFonts w:ascii="Times New Roman" w:eastAsia="Times New Roman" w:hAnsi="Times New Roman" w:cs="Times New Roman"/>
+                <w:sz w:val="24"/>
+                <w:szCs w:val="24"/>
+              </w:rPr>
+            </w:pPr>
+            <w:r>
+              <w:rPr>
+                <w:rFonts w:ascii="Times New Roman" w:eastAsia="Times New Roman" w:hAnsi="Symbol" w:cs="Times New Roman"/>
+                <w:sz w:val="24"/>
+                <w:szCs w:val="24"/>
+              </w:rPr>
+              <w:t></w:t>
+            </w:r>
+            <w:r>
+              <w:rPr>
+                <w:rFonts w:ascii="Times New Roman" w:eastAsia="Times New Roman" w:hAnsi="Times New Roman" w:cs="Times New Roman"/>
+                <w:sz w:val="24"/>
+                <w:szCs w:val="24"/>
+              </w:rPr>
+              <w:t xml:space="preserve">  Weekly check-ins with TA and instructor</w:t>
+            </w:r>
+          </w:p>
+          <w:p>
+            <w:pPr>
+              <w:widowControl/>
+              <w:autoSpaceDE/>
+              <w:autoSpaceDN/>
+              <w:spacing w:before="100" w:beforeAutospacing="1" w:after="100" w:afterAutospacing="1"/>
+              <w:rPr>
+                <w:rFonts w:ascii="Times New Roman" w:eastAsia="Times New Roman" w:hAnsi="Times New Roman" w:cs="Times New Roman"/>
+                <w:sz w:val="24"/>
+                <w:szCs w:val="24"/>
+              </w:rPr>
+            </w:pPr>
+            <w:r>
+              <w:rPr>
+                <w:rFonts w:ascii="Times New Roman" w:eastAsia="Times New Roman" w:hAnsi="Symbol" w:cs="Times New Roman"/>
+                <w:sz w:val="24"/>
+                <w:szCs w:val="24"/>
+              </w:rPr>
+              <w:t></w:t>
+            </w:r>
+            <w:r>
+              <w:rPr>
+                <w:rFonts w:ascii="Times New Roman" w:eastAsia="Times New Roman" w:hAnsi="Times New Roman" w:cs="Times New Roman"/>
+                <w:sz w:val="24"/>
+                <w:szCs w:val="24"/>
+              </w:rPr>
+              <w:t xml:space="preserve">  Hours spent documented per task</w:t>
+            </w:r>
+          </w:p>
+          <w:p>
+            <w:pPr>
               <w:rPr>
                 <w:rFonts w:ascii="Arial" w:eastAsia="Arial" w:hAnsi="Arial" w:cs="Arial"/>
                 <w:color w:val="082146"/>
@@ -2037,13 +2267,104 @@
           </w:tcPr>
           <w:p>
             <w:pPr>
-              <w:rPr>
-                <w:rFonts w:ascii="Arial" w:eastAsia="Arial" w:hAnsi="Arial" w:cs="Arial"/>
-                <w:color w:val="082146"/>
-                <w:sz w:val="20"/>
-                <w:szCs w:val="20"/>
-              </w:rPr>
-            </w:pPr>
+              <w:widowControl/>
+              <w:autoSpaceDE/>
+              <w:autoSpaceDN/>
+              <w:spacing w:before="100" w:beforeAutospacing="1" w:after="100" w:afterAutospacing="1"/>
+              <w:rPr>
+                <w:rFonts w:ascii="Times New Roman" w:eastAsia="Times New Roman" w:hAnsi="Times New Roman" w:cs="Times New Roman"/>
+                <w:sz w:val="24"/>
+                <w:szCs w:val="24"/>
+              </w:rPr>
+            </w:pPr>
+            <w:r>
+              <w:rPr>
+                <w:rFonts w:ascii="Times New Roman" w:eastAsia="Times New Roman" w:hAnsi="Symbol" w:cs="Times New Roman"/>
+                <w:sz w:val="24"/>
+                <w:szCs w:val="24"/>
+              </w:rPr>
+              <w:t></w:t>
+            </w:r>
+            <w:r>
+              <w:rPr>
+                <w:rFonts w:ascii="Times New Roman" w:eastAsia="Times New Roman" w:hAnsi="Times New Roman" w:cs="Times New Roman"/>
+                <w:sz w:val="24"/>
+                <w:szCs w:val="24"/>
+              </w:rPr>
+              <w:t xml:space="preserve">  </w:t>
+            </w:r>
+            <w:r>
+              <w:rPr>
+                <w:rFonts w:ascii="Times New Roman" w:eastAsia="Times New Roman" w:hAnsi="Times New Roman" w:cs="Times New Roman"/>
+                <w:b/>
+                <w:bCs/>
+                <w:sz w:val="24"/>
+                <w:szCs w:val="24"/>
+              </w:rPr>
+              <w:t>Deployment Cost</w:t>
+            </w:r>
+            <w:r>
+              <w:rPr>
+                <w:rFonts w:ascii="Times New Roman" w:eastAsia="Times New Roman" w:hAnsi="Times New Roman" w:cs="Times New Roman"/>
+                <w:sz w:val="24"/>
+                <w:szCs w:val="24"/>
+              </w:rPr>
+              <w:t xml:space="preserve">: Estimated at </w:t>
+            </w:r>
+            <w:r>
+              <w:rPr>
+                <w:rFonts w:ascii="Times New Roman" w:eastAsia="Times New Roman" w:hAnsi="Times New Roman" w:cs="Times New Roman"/>
+                <w:b/>
+                <w:bCs/>
+                <w:sz w:val="24"/>
+                <w:szCs w:val="24"/>
+              </w:rPr>
+              <w:t>$10–$15 USD/month</w:t>
+            </w:r>
+            <w:r>
+              <w:rPr>
+                <w:rFonts w:ascii="Times New Roman" w:eastAsia="Times New Roman" w:hAnsi="Times New Roman" w:cs="Times New Roman"/>
+                <w:sz w:val="24"/>
+                <w:szCs w:val="24"/>
+              </w:rPr>
+              <w:t xml:space="preserve"> if using paid hosting (e.g., custom domain, premium </w:t>
+            </w:r>
+            <w:proofErr w:type="spellStart"/>
+            <w:r>
+              <w:rPr>
+                <w:rFonts w:ascii="Times New Roman" w:eastAsia="Times New Roman" w:hAnsi="Times New Roman" w:cs="Times New Roman"/>
+                <w:sz w:val="24"/>
+                <w:szCs w:val="24"/>
+              </w:rPr>
+              <w:t>Vercel</w:t>
+            </w:r>
+            <w:proofErr w:type="spellEnd"/>
+            <w:r>
+              <w:rPr>
+                <w:rFonts w:ascii="Times New Roman" w:eastAsia="Times New Roman" w:hAnsi="Times New Roman" w:cs="Times New Roman"/>
+                <w:sz w:val="24"/>
+                <w:szCs w:val="24"/>
+              </w:rPr>
+              <w:t>/</w:t>
+            </w:r>
+            <w:proofErr w:type="spellStart"/>
+            <w:r>
+              <w:rPr>
+                <w:rFonts w:ascii="Times New Roman" w:eastAsia="Times New Roman" w:hAnsi="Times New Roman" w:cs="Times New Roman"/>
+                <w:sz w:val="24"/>
+                <w:szCs w:val="24"/>
+              </w:rPr>
+              <w:t>Netlify</w:t>
+            </w:r>
+            <w:proofErr w:type="spellEnd"/>
+            <w:r>
+              <w:rPr>
+                <w:rFonts w:ascii="Times New Roman" w:eastAsia="Times New Roman" w:hAnsi="Times New Roman" w:cs="Times New Roman"/>
+                <w:sz w:val="24"/>
+                <w:szCs w:val="24"/>
+              </w:rPr>
+              <w:t xml:space="preserve"> plan)</w:t>
+            </w:r>
           </w:p>
         </w:tc>
       </w:tr>
@@ -2142,311 +2463,6 @@
               </w:rPr>
             </w:pPr>
           </w:p>
-          <w:p>
-            <w:pPr>
-              <w:rPr>
-                <w:rFonts w:ascii="Arial" w:eastAsia="Arial" w:hAnsi="Arial" w:cs="Arial"/>
-                <w:color w:val="082146"/>
-                <w:sz w:val="20"/>
-                <w:szCs w:val="20"/>
-              </w:rPr>
-            </w:pPr>
-          </w:p>
-          <w:p>
-            <w:pPr>
-              <w:rPr>
-                <w:rFonts w:ascii="Arial" w:eastAsia="Arial" w:hAnsi="Arial" w:cs="Arial"/>
-                <w:color w:val="082146"/>
-                <w:sz w:val="20"/>
-                <w:szCs w:val="20"/>
-              </w:rPr>
-            </w:pPr>
-            <w:r>
-              <w:rPr>
-                <w:rFonts w:ascii="Arial" w:eastAsia="Arial" w:hAnsi="Arial" w:cs="Arial"/>
-                <w:color w:val="082146"/>
-                <w:sz w:val="20"/>
-                <w:szCs w:val="20"/>
-              </w:rPr>
-              <w:t>March 24, 2022</w:t>
-            </w:r>
-          </w:p>
-          <w:p>
-            <w:pPr>
-              <w:rPr>
-                <w:rFonts w:ascii="Arial" w:eastAsia="Arial" w:hAnsi="Arial" w:cs="Arial"/>
-                <w:color w:val="082146"/>
-                <w:sz w:val="20"/>
-                <w:szCs w:val="20"/>
-              </w:rPr>
-            </w:pPr>
-            <w:r>
-              <w:rPr>
-                <w:rFonts w:ascii="Arial" w:eastAsia="Arial" w:hAnsi="Arial" w:cs="Arial"/>
-                <w:color w:val="082146"/>
-                <w:sz w:val="20"/>
-                <w:szCs w:val="20"/>
-              </w:rPr>
-              <w:t>April 5, 2022</w:t>
-            </w:r>
-          </w:p>
-          <w:p>
-            <w:pPr>
-              <w:rPr>
-                <w:rFonts w:ascii="Arial" w:eastAsia="Arial" w:hAnsi="Arial" w:cs="Arial"/>
-                <w:color w:val="082146"/>
-                <w:sz w:val="20"/>
-                <w:szCs w:val="20"/>
-              </w:rPr>
-            </w:pPr>
-            <w:r>
-              <w:rPr>
-                <w:rFonts w:ascii="Arial" w:eastAsia="Arial" w:hAnsi="Arial" w:cs="Arial"/>
-                <w:color w:val="082146"/>
-                <w:sz w:val="20"/>
-                <w:szCs w:val="20"/>
-              </w:rPr>
-              <w:t>April 17, 2022</w:t>
-            </w:r>
-          </w:p>
-          <w:p>
-            <w:pPr>
-              <w:rPr>
-                <w:rFonts w:ascii="Arial" w:eastAsia="Arial" w:hAnsi="Arial" w:cs="Arial"/>
-                <w:color w:val="082146"/>
-                <w:sz w:val="20"/>
-                <w:szCs w:val="20"/>
-              </w:rPr>
-            </w:pPr>
-            <w:r>
-              <w:rPr>
-                <w:rFonts w:ascii="Arial" w:eastAsia="Arial" w:hAnsi="Arial" w:cs="Arial"/>
-                <w:color w:val="082146"/>
-                <w:sz w:val="20"/>
-                <w:szCs w:val="20"/>
-              </w:rPr>
-              <w:t>May 15, 2022</w:t>
-            </w:r>
-          </w:p>
-          <w:p>
-            <w:pPr>
-              <w:rPr>
-                <w:rFonts w:ascii="Arial" w:eastAsia="Arial" w:hAnsi="Arial" w:cs="Arial"/>
-                <w:color w:val="082146"/>
-                <w:sz w:val="20"/>
-                <w:szCs w:val="20"/>
-              </w:rPr>
-            </w:pPr>
-            <w:r>
-              <w:rPr>
-                <w:rFonts w:ascii="Arial" w:eastAsia="Arial" w:hAnsi="Arial" w:cs="Arial"/>
-                <w:color w:val="082146"/>
-                <w:sz w:val="20"/>
-                <w:szCs w:val="20"/>
-              </w:rPr>
-              <w:t>May 23, 2022</w:t>
-            </w:r>
-          </w:p>
-          <w:p>
-            <w:pPr>
-              <w:rPr>
-                <w:rFonts w:ascii="Arial" w:eastAsia="Arial" w:hAnsi="Arial" w:cs="Arial"/>
-                <w:color w:val="082146"/>
-                <w:sz w:val="20"/>
-                <w:szCs w:val="20"/>
-              </w:rPr>
-            </w:pPr>
-            <w:r>
-              <w:rPr>
-                <w:rFonts w:ascii="Arial" w:eastAsia="Arial" w:hAnsi="Arial" w:cs="Arial"/>
-                <w:color w:val="082146"/>
-                <w:sz w:val="20"/>
-                <w:szCs w:val="20"/>
-              </w:rPr>
-              <w:t>June 5, 2022</w:t>
-            </w:r>
-          </w:p>
-          <w:p>
-            <w:pPr>
-              <w:rPr>
-                <w:rFonts w:ascii="Arial" w:eastAsia="Arial" w:hAnsi="Arial" w:cs="Arial"/>
-                <w:color w:val="082146"/>
-                <w:sz w:val="20"/>
-                <w:szCs w:val="20"/>
-              </w:rPr>
-            </w:pPr>
-            <w:r>
-              <w:rPr>
-                <w:rFonts w:ascii="Arial" w:eastAsia="Arial" w:hAnsi="Arial" w:cs="Arial"/>
-                <w:color w:val="082146"/>
-                <w:sz w:val="20"/>
-                <w:szCs w:val="20"/>
-              </w:rPr>
-              <w:t>June 5, 2022</w:t>
-            </w:r>
-          </w:p>
-          <w:p>
-            <w:pPr>
-              <w:rPr>
-                <w:rFonts w:ascii="Arial" w:eastAsia="Arial" w:hAnsi="Arial" w:cs="Arial"/>
-                <w:color w:val="082146"/>
-                <w:sz w:val="20"/>
-                <w:szCs w:val="20"/>
-              </w:rPr>
-            </w:pPr>
-            <w:r>
-              <w:rPr>
-                <w:rFonts w:ascii="Arial" w:eastAsia="Arial" w:hAnsi="Arial" w:cs="Arial"/>
-                <w:color w:val="082146"/>
-                <w:sz w:val="20"/>
-                <w:szCs w:val="20"/>
-              </w:rPr>
-              <w:t>June 5, 2022</w:t>
-            </w:r>
-          </w:p>
-          <w:p>
-            <w:pPr>
-              <w:rPr>
-                <w:rFonts w:ascii="Arial" w:eastAsia="Arial" w:hAnsi="Arial" w:cs="Arial"/>
-                <w:color w:val="082146"/>
-                <w:sz w:val="20"/>
-                <w:szCs w:val="20"/>
-              </w:rPr>
-            </w:pPr>
-            <w:r>
-              <w:rPr>
-                <w:rFonts w:ascii="Arial" w:eastAsia="Arial" w:hAnsi="Arial" w:cs="Arial"/>
-                <w:color w:val="082146"/>
-                <w:sz w:val="20"/>
-                <w:szCs w:val="20"/>
-              </w:rPr>
-              <w:t>June 5, 2022</w:t>
-            </w:r>
-          </w:p>
-          <w:p>
-            <w:pPr>
-              <w:rPr>
-                <w:rFonts w:ascii="Arial" w:eastAsia="Arial" w:hAnsi="Arial" w:cs="Arial"/>
-                <w:color w:val="082146"/>
-                <w:sz w:val="20"/>
-                <w:szCs w:val="20"/>
-              </w:rPr>
-            </w:pPr>
-            <w:r>
-              <w:rPr>
-                <w:rFonts w:ascii="Arial" w:eastAsia="Arial" w:hAnsi="Arial" w:cs="Arial"/>
-                <w:color w:val="082146"/>
-                <w:sz w:val="20"/>
-                <w:szCs w:val="20"/>
-              </w:rPr>
-              <w:t>June 18, 2022</w:t>
-            </w:r>
-          </w:p>
-          <w:p>
-            <w:pPr>
-              <w:rPr>
-                <w:rFonts w:ascii="Arial" w:eastAsia="Arial" w:hAnsi="Arial" w:cs="Arial"/>
-                <w:color w:val="082146"/>
-                <w:sz w:val="20"/>
-                <w:szCs w:val="20"/>
-              </w:rPr>
-            </w:pPr>
-            <w:r>
-              <w:rPr>
-                <w:rFonts w:ascii="Arial" w:eastAsia="Arial" w:hAnsi="Arial" w:cs="Arial"/>
-                <w:color w:val="082146"/>
-                <w:sz w:val="20"/>
-                <w:szCs w:val="20"/>
-              </w:rPr>
-              <w:t>July 6, 2022</w:t>
-            </w:r>
-          </w:p>
-          <w:p>
-            <w:pPr>
-              <w:rPr>
-                <w:rFonts w:ascii="Arial" w:eastAsia="Arial" w:hAnsi="Arial" w:cs="Arial"/>
-                <w:color w:val="082146"/>
-                <w:sz w:val="20"/>
-                <w:szCs w:val="20"/>
-              </w:rPr>
-            </w:pPr>
-            <w:r>
-              <w:rPr>
-                <w:rFonts w:ascii="Arial" w:eastAsia="Arial" w:hAnsi="Arial" w:cs="Arial"/>
-                <w:color w:val="082146"/>
-                <w:sz w:val="20"/>
-                <w:szCs w:val="20"/>
-              </w:rPr>
-              <w:t>July 6, 2022</w:t>
-            </w:r>
-          </w:p>
-          <w:p>
-            <w:pPr>
-              <w:rPr>
-                <w:rFonts w:ascii="Arial" w:eastAsia="Arial" w:hAnsi="Arial" w:cs="Arial"/>
-                <w:color w:val="082146"/>
-                <w:sz w:val="20"/>
-                <w:szCs w:val="20"/>
-              </w:rPr>
-            </w:pPr>
-            <w:r>
-              <w:rPr>
-                <w:rFonts w:ascii="Arial" w:eastAsia="Arial" w:hAnsi="Arial" w:cs="Arial"/>
-                <w:color w:val="082146"/>
-                <w:sz w:val="20"/>
-                <w:szCs w:val="20"/>
-              </w:rPr>
-              <w:t>July 21, 2022</w:t>
-            </w:r>
-          </w:p>
-          <w:p>
-            <w:pPr>
-              <w:rPr>
-                <w:rFonts w:ascii="Arial" w:eastAsia="Arial" w:hAnsi="Arial" w:cs="Arial"/>
-                <w:color w:val="082146"/>
-                <w:sz w:val="20"/>
-                <w:szCs w:val="20"/>
-              </w:rPr>
-            </w:pPr>
-            <w:r>
-              <w:rPr>
-                <w:rFonts w:ascii="Arial" w:eastAsia="Arial" w:hAnsi="Arial" w:cs="Arial"/>
-                <w:color w:val="082146"/>
-                <w:sz w:val="20"/>
-                <w:szCs w:val="20"/>
-              </w:rPr>
-              <w:t>August 15, 2022</w:t>
-            </w:r>
-          </w:p>
-          <w:p>
-            <w:pPr>
-              <w:rPr>
-                <w:rFonts w:ascii="Arial" w:eastAsia="Arial" w:hAnsi="Arial" w:cs="Arial"/>
-                <w:color w:val="082146"/>
-                <w:sz w:val="20"/>
-                <w:szCs w:val="20"/>
-              </w:rPr>
-            </w:pPr>
-            <w:r>
-              <w:rPr>
-                <w:rFonts w:ascii="Arial" w:eastAsia="Arial" w:hAnsi="Arial" w:cs="Arial"/>
-                <w:color w:val="082146"/>
-                <w:sz w:val="20"/>
-                <w:szCs w:val="20"/>
-              </w:rPr>
-              <w:t>September 21, 2022</w:t>
-            </w:r>
-          </w:p>
-          <w:p>
-            <w:pPr>
-              <w:rPr>
-                <w:rFonts w:ascii="Arial" w:eastAsia="Arial" w:hAnsi="Arial" w:cs="Arial"/>
-                <w:color w:val="082146"/>
-                <w:sz w:val="20"/>
-                <w:szCs w:val="20"/>
-              </w:rPr>
-            </w:pPr>
-          </w:p>
         </w:tc>
         <w:tc>
           <w:tcPr>
@@ -2472,6 +2488,778 @@
         </w:trPr>
         <w:tc>
           <w:tcPr>
+            <w:tcW w:w="2614" w:type="dxa"/>
+            <w:shd w:val="clear" w:color="auto" w:fill="E6E6E6"/>
+            <w:vAlign w:val="center"/>
+          </w:tcPr>
+          <w:p>
+            <w:pPr>
+              <w:widowControl/>
+              <w:numPr>
+                <w:ilvl w:val="0"/>
+                <w:numId w:val="4"/>
+              </w:numPr>
+              <w:autoSpaceDE/>
+              <w:autoSpaceDN/>
+              <w:spacing w:before="100" w:beforeAutospacing="1" w:after="100" w:afterAutospacing="1"/>
+              <w:rPr>
+                <w:rFonts w:ascii="Times New Roman" w:eastAsia="Times New Roman" w:hAnsi="Times New Roman" w:cs="Times New Roman"/>
+                <w:sz w:val="24"/>
+                <w:szCs w:val="24"/>
+              </w:rPr>
+            </w:pPr>
+            <w:r>
+              <w:rPr>
+                <w:rFonts w:ascii="Times New Roman" w:eastAsia="Times New Roman" w:hAnsi="Times New Roman" w:cs="Times New Roman"/>
+                <w:sz w:val="24"/>
+                <w:szCs w:val="24"/>
+              </w:rPr>
+              <w:t>Feb 24, 2025</w:t>
+            </w:r>
+          </w:p>
+          <w:p>
+            <w:pPr>
+              <w:widowControl/>
+              <w:numPr>
+                <w:ilvl w:val="0"/>
+                <w:numId w:val="4"/>
+              </w:numPr>
+              <w:autoSpaceDE/>
+              <w:autoSpaceDN/>
+              <w:spacing w:before="100" w:beforeAutospacing="1" w:after="100" w:afterAutospacing="1"/>
+              <w:rPr>
+                <w:rFonts w:ascii="Times New Roman" w:eastAsia="Times New Roman" w:hAnsi="Times New Roman" w:cs="Times New Roman"/>
+                <w:sz w:val="24"/>
+                <w:szCs w:val="24"/>
+              </w:rPr>
+            </w:pPr>
+            <w:r>
+              <w:rPr>
+                <w:rFonts w:ascii="Times New Roman" w:eastAsia="Times New Roman" w:hAnsi="Times New Roman" w:cs="Times New Roman"/>
+                <w:sz w:val="24"/>
+                <w:szCs w:val="24"/>
+              </w:rPr>
+              <w:t>Mar 3, 2025</w:t>
+            </w:r>
+          </w:p>
+          <w:p>
+            <w:pPr>
+              <w:widowControl/>
+              <w:numPr>
+                <w:ilvl w:val="0"/>
+                <w:numId w:val="4"/>
+              </w:numPr>
+              <w:autoSpaceDE/>
+              <w:autoSpaceDN/>
+              <w:spacing w:before="100" w:beforeAutospacing="1" w:after="100" w:afterAutospacing="1"/>
+              <w:rPr>
+                <w:rFonts w:ascii="Times New Roman" w:eastAsia="Times New Roman" w:hAnsi="Times New Roman" w:cs="Times New Roman"/>
+                <w:sz w:val="24"/>
+                <w:szCs w:val="24"/>
+              </w:rPr>
+            </w:pPr>
+            <w:r>
+              <w:rPr>
+                <w:rFonts w:ascii="Times New Roman" w:eastAsia="Times New Roman" w:hAnsi="Times New Roman" w:cs="Times New Roman"/>
+                <w:sz w:val="24"/>
+                <w:szCs w:val="24"/>
+              </w:rPr>
+              <w:t>Mar 10, 2025</w:t>
+            </w:r>
+          </w:p>
+          <w:p>
+            <w:pPr>
+              <w:widowControl/>
+              <w:numPr>
+                <w:ilvl w:val="0"/>
+                <w:numId w:val="4"/>
+              </w:numPr>
+              <w:autoSpaceDE/>
+              <w:autoSpaceDN/>
+              <w:spacing w:before="100" w:beforeAutospacing="1" w:after="100" w:afterAutospacing="1"/>
+              <w:rPr>
+                <w:rFonts w:ascii="Times New Roman" w:eastAsia="Times New Roman" w:hAnsi="Times New Roman" w:cs="Times New Roman"/>
+                <w:sz w:val="24"/>
+                <w:szCs w:val="24"/>
+              </w:rPr>
+            </w:pPr>
+            <w:r>
+              <w:rPr>
+                <w:rFonts w:ascii="Times New Roman" w:eastAsia="Times New Roman" w:hAnsi="Times New Roman" w:cs="Times New Roman"/>
+                <w:sz w:val="24"/>
+                <w:szCs w:val="24"/>
+              </w:rPr>
+              <w:t>Mar 20, 2025</w:t>
+            </w:r>
+          </w:p>
+          <w:p>
+            <w:pPr>
+              <w:widowControl/>
+              <w:numPr>
+                <w:ilvl w:val="0"/>
+                <w:numId w:val="4"/>
+              </w:numPr>
+              <w:autoSpaceDE/>
+              <w:autoSpaceDN/>
+              <w:spacing w:before="100" w:beforeAutospacing="1" w:after="100" w:afterAutospacing="1"/>
+              <w:rPr>
+                <w:rFonts w:ascii="Times New Roman" w:eastAsia="Times New Roman" w:hAnsi="Times New Roman" w:cs="Times New Roman"/>
+                <w:sz w:val="24"/>
+                <w:szCs w:val="24"/>
+              </w:rPr>
+            </w:pPr>
+            <w:r>
+              <w:rPr>
+                <w:rFonts w:ascii="Times New Roman" w:eastAsia="Times New Roman" w:hAnsi="Times New Roman" w:cs="Times New Roman"/>
+                <w:sz w:val="24"/>
+                <w:szCs w:val="24"/>
+              </w:rPr>
+              <w:t>Mar 31, 2025</w:t>
+            </w:r>
+          </w:p>
+          <w:p>
+            <w:pPr>
+              <w:widowControl/>
+              <w:numPr>
+                <w:ilvl w:val="0"/>
+                <w:numId w:val="4"/>
+              </w:numPr>
+              <w:autoSpaceDE/>
+              <w:autoSpaceDN/>
+              <w:spacing w:before="100" w:beforeAutospacing="1" w:after="100" w:afterAutospacing="1"/>
+              <w:rPr>
+                <w:rFonts w:ascii="Times New Roman" w:eastAsia="Times New Roman" w:hAnsi="Times New Roman" w:cs="Times New Roman"/>
+                <w:sz w:val="24"/>
+                <w:szCs w:val="24"/>
+              </w:rPr>
+            </w:pPr>
+            <w:r>
+              <w:rPr>
+                <w:rFonts w:ascii="Times New Roman" w:eastAsia="Times New Roman" w:hAnsi="Times New Roman" w:cs="Times New Roman"/>
+                <w:sz w:val="24"/>
+                <w:szCs w:val="24"/>
+              </w:rPr>
+              <w:t>Apr 10, 2025</w:t>
+            </w:r>
+          </w:p>
+          <w:p>
+            <w:pPr>
+              <w:widowControl/>
+              <w:numPr>
+                <w:ilvl w:val="0"/>
+                <w:numId w:val="4"/>
+              </w:numPr>
+              <w:autoSpaceDE/>
+              <w:autoSpaceDN/>
+              <w:spacing w:before="100" w:beforeAutospacing="1" w:after="100" w:afterAutospacing="1"/>
+              <w:rPr>
+                <w:rFonts w:ascii="Times New Roman" w:eastAsia="Times New Roman" w:hAnsi="Times New Roman" w:cs="Times New Roman"/>
+                <w:sz w:val="24"/>
+                <w:szCs w:val="24"/>
+              </w:rPr>
+            </w:pPr>
+            <w:r>
+              <w:rPr>
+                <w:rFonts w:ascii="Times New Roman" w:eastAsia="Times New Roman" w:hAnsi="Times New Roman" w:cs="Times New Roman"/>
+                <w:sz w:val="24"/>
+                <w:szCs w:val="24"/>
+              </w:rPr>
+              <w:t>Apr 10, 2025</w:t>
+            </w:r>
+          </w:p>
+          <w:p>
+            <w:pPr>
+              <w:widowControl/>
+              <w:numPr>
+                <w:ilvl w:val="0"/>
+                <w:numId w:val="4"/>
+              </w:numPr>
+              <w:autoSpaceDE/>
+              <w:autoSpaceDN/>
+              <w:spacing w:before="100" w:beforeAutospacing="1" w:after="100" w:afterAutospacing="1"/>
+              <w:rPr>
+                <w:rFonts w:ascii="Times New Roman" w:eastAsia="Times New Roman" w:hAnsi="Times New Roman" w:cs="Times New Roman"/>
+                <w:sz w:val="24"/>
+                <w:szCs w:val="24"/>
+              </w:rPr>
+            </w:pPr>
+            <w:r>
+              <w:rPr>
+                <w:rFonts w:ascii="Times New Roman" w:eastAsia="Times New Roman" w:hAnsi="Times New Roman" w:cs="Times New Roman"/>
+                <w:sz w:val="24"/>
+                <w:szCs w:val="24"/>
+              </w:rPr>
+              <w:t>Apr 10, 2025</w:t>
+            </w:r>
+          </w:p>
+          <w:p>
+            <w:pPr>
+              <w:widowControl/>
+              <w:numPr>
+                <w:ilvl w:val="0"/>
+                <w:numId w:val="4"/>
+              </w:numPr>
+              <w:autoSpaceDE/>
+              <w:autoSpaceDN/>
+              <w:spacing w:before="100" w:beforeAutospacing="1" w:after="100" w:afterAutospacing="1"/>
+              <w:rPr>
+                <w:rFonts w:ascii="Times New Roman" w:eastAsia="Times New Roman" w:hAnsi="Times New Roman" w:cs="Times New Roman"/>
+                <w:sz w:val="24"/>
+                <w:szCs w:val="24"/>
+              </w:rPr>
+            </w:pPr>
+            <w:r>
+              <w:rPr>
+                <w:rFonts w:ascii="Times New Roman" w:eastAsia="Times New Roman" w:hAnsi="Times New Roman" w:cs="Times New Roman"/>
+                <w:sz w:val="24"/>
+                <w:szCs w:val="24"/>
+              </w:rPr>
+              <w:t>Apr 12, 2025</w:t>
+            </w:r>
+          </w:p>
+          <w:p>
+            <w:pPr>
+              <w:widowControl/>
+              <w:numPr>
+                <w:ilvl w:val="0"/>
+                <w:numId w:val="4"/>
+              </w:numPr>
+              <w:autoSpaceDE/>
+              <w:autoSpaceDN/>
+              <w:spacing w:before="100" w:beforeAutospacing="1" w:after="100" w:afterAutospacing="1"/>
+              <w:rPr>
+                <w:rFonts w:ascii="Times New Roman" w:eastAsia="Times New Roman" w:hAnsi="Times New Roman" w:cs="Times New Roman"/>
+                <w:sz w:val="24"/>
+                <w:szCs w:val="24"/>
+              </w:rPr>
+            </w:pPr>
+            <w:r>
+              <w:rPr>
+                <w:rFonts w:ascii="Times New Roman" w:eastAsia="Times New Roman" w:hAnsi="Times New Roman" w:cs="Times New Roman"/>
+                <w:sz w:val="24"/>
+                <w:szCs w:val="24"/>
+              </w:rPr>
+              <w:t>Apr 24, 2025</w:t>
+            </w:r>
+          </w:p>
+          <w:p>
+            <w:pPr>
+              <w:widowControl/>
+              <w:numPr>
+                <w:ilvl w:val="0"/>
+                <w:numId w:val="4"/>
+              </w:numPr>
+              <w:autoSpaceDE/>
+              <w:autoSpaceDN/>
+              <w:spacing w:before="100" w:beforeAutospacing="1" w:after="100" w:afterAutospacing="1"/>
+              <w:rPr>
+                <w:rFonts w:ascii="Times New Roman" w:eastAsia="Times New Roman" w:hAnsi="Times New Roman" w:cs="Times New Roman"/>
+                <w:sz w:val="24"/>
+                <w:szCs w:val="24"/>
+              </w:rPr>
+            </w:pPr>
+            <w:r>
+              <w:rPr>
+                <w:rFonts w:ascii="Times New Roman" w:eastAsia="Times New Roman" w:hAnsi="Times New Roman" w:cs="Times New Roman"/>
+                <w:sz w:val="24"/>
+                <w:szCs w:val="24"/>
+              </w:rPr>
+              <w:t>May 1, 2025</w:t>
+            </w:r>
+          </w:p>
+          <w:p>
+            <w:pPr>
+              <w:widowControl/>
+              <w:numPr>
+                <w:ilvl w:val="0"/>
+                <w:numId w:val="4"/>
+              </w:numPr>
+              <w:autoSpaceDE/>
+              <w:autoSpaceDN/>
+              <w:spacing w:before="100" w:beforeAutospacing="1" w:after="100" w:afterAutospacing="1"/>
+              <w:rPr>
+                <w:rFonts w:ascii="Times New Roman" w:eastAsia="Times New Roman" w:hAnsi="Times New Roman" w:cs="Times New Roman"/>
+                <w:sz w:val="24"/>
+                <w:szCs w:val="24"/>
+              </w:rPr>
+            </w:pPr>
+            <w:r>
+              <w:rPr>
+                <w:rFonts w:ascii="Times New Roman" w:eastAsia="Times New Roman" w:hAnsi="Times New Roman" w:cs="Times New Roman"/>
+                <w:sz w:val="24"/>
+                <w:szCs w:val="24"/>
+              </w:rPr>
+              <w:lastRenderedPageBreak/>
+              <w:t>May 1, 2025</w:t>
+            </w:r>
+          </w:p>
+          <w:p>
+            <w:pPr>
+              <w:widowControl/>
+              <w:numPr>
+                <w:ilvl w:val="0"/>
+                <w:numId w:val="4"/>
+              </w:numPr>
+              <w:autoSpaceDE/>
+              <w:autoSpaceDN/>
+              <w:spacing w:before="100" w:beforeAutospacing="1" w:after="100" w:afterAutospacing="1"/>
+              <w:rPr>
+                <w:rFonts w:ascii="Times New Roman" w:eastAsia="Times New Roman" w:hAnsi="Times New Roman" w:cs="Times New Roman"/>
+                <w:sz w:val="24"/>
+                <w:szCs w:val="24"/>
+              </w:rPr>
+            </w:pPr>
+            <w:r>
+              <w:rPr>
+                <w:rFonts w:ascii="Times New Roman" w:eastAsia="Times New Roman" w:hAnsi="Times New Roman" w:cs="Times New Roman"/>
+                <w:sz w:val="24"/>
+                <w:szCs w:val="24"/>
+              </w:rPr>
+              <w:t>May 10, 2025</w:t>
+            </w:r>
+          </w:p>
+          <w:p>
+            <w:pPr>
+              <w:widowControl/>
+              <w:numPr>
+                <w:ilvl w:val="0"/>
+                <w:numId w:val="4"/>
+              </w:numPr>
+              <w:autoSpaceDE/>
+              <w:autoSpaceDN/>
+              <w:spacing w:before="100" w:beforeAutospacing="1" w:after="100" w:afterAutospacing="1"/>
+              <w:rPr>
+                <w:rFonts w:ascii="Times New Roman" w:eastAsia="Times New Roman" w:hAnsi="Times New Roman" w:cs="Times New Roman"/>
+                <w:sz w:val="24"/>
+                <w:szCs w:val="24"/>
+              </w:rPr>
+            </w:pPr>
+            <w:r>
+              <w:rPr>
+                <w:rFonts w:ascii="Times New Roman" w:eastAsia="Times New Roman" w:hAnsi="Times New Roman" w:cs="Times New Roman"/>
+                <w:sz w:val="24"/>
+                <w:szCs w:val="24"/>
+              </w:rPr>
+              <w:t>May 18, 2025</w:t>
+            </w:r>
+          </w:p>
+          <w:p>
+            <w:pPr>
+              <w:widowControl/>
+              <w:numPr>
+                <w:ilvl w:val="0"/>
+                <w:numId w:val="4"/>
+              </w:numPr>
+              <w:autoSpaceDE/>
+              <w:autoSpaceDN/>
+              <w:spacing w:before="100" w:beforeAutospacing="1" w:after="100" w:afterAutospacing="1"/>
+              <w:rPr>
+                <w:rFonts w:ascii="Times New Roman" w:eastAsia="Times New Roman" w:hAnsi="Times New Roman" w:cs="Times New Roman"/>
+                <w:sz w:val="24"/>
+                <w:szCs w:val="24"/>
+              </w:rPr>
+            </w:pPr>
+            <w:r>
+              <w:rPr>
+                <w:rFonts w:ascii="Times New Roman" w:eastAsia="Times New Roman" w:hAnsi="Times New Roman" w:cs="Times New Roman"/>
+                <w:sz w:val="24"/>
+                <w:szCs w:val="24"/>
+              </w:rPr>
+              <w:t>May 24, 2025</w:t>
+            </w:r>
+          </w:p>
+        </w:tc>
+        <w:tc>
+          <w:tcPr>
+            <w:tcW w:w="7842" w:type="dxa"/>
+            <w:gridSpan w:val="3"/>
+            <w:vAlign w:val="center"/>
+          </w:tcPr>
+          <w:p>
+            <w:pPr>
+              <w:widowControl/>
+              <w:numPr>
+                <w:ilvl w:val="0"/>
+                <w:numId w:val="4"/>
+              </w:numPr>
+              <w:autoSpaceDE/>
+              <w:autoSpaceDN/>
+              <w:spacing w:before="100" w:beforeAutospacing="1" w:after="100" w:afterAutospacing="1"/>
+              <w:rPr>
+                <w:rFonts w:ascii="Times New Roman" w:eastAsia="Times New Roman" w:hAnsi="Times New Roman" w:cs="Times New Roman"/>
+                <w:sz w:val="24"/>
+                <w:szCs w:val="24"/>
+              </w:rPr>
+            </w:pPr>
+            <w:r>
+              <w:rPr>
+                <w:rFonts w:ascii="Times New Roman" w:eastAsia="Times New Roman" w:hAnsi="Times New Roman" w:cs="Times New Roman"/>
+                <w:sz w:val="24"/>
+                <w:szCs w:val="24"/>
+              </w:rPr>
+              <w:lastRenderedPageBreak/>
+              <w:t>Project Kickoff / Charter Submission</w:t>
+            </w:r>
+          </w:p>
+          <w:p>
+            <w:pPr>
+              <w:widowControl/>
+              <w:numPr>
+                <w:ilvl w:val="0"/>
+                <w:numId w:val="4"/>
+              </w:numPr>
+              <w:autoSpaceDE/>
+              <w:autoSpaceDN/>
+              <w:spacing w:before="100" w:beforeAutospacing="1" w:after="100" w:afterAutospacing="1"/>
+              <w:rPr>
+                <w:rFonts w:ascii="Times New Roman" w:eastAsia="Times New Roman" w:hAnsi="Times New Roman" w:cs="Times New Roman"/>
+                <w:sz w:val="24"/>
+                <w:szCs w:val="24"/>
+              </w:rPr>
+            </w:pPr>
+            <w:r>
+              <w:rPr>
+                <w:rFonts w:ascii="Times New Roman" w:eastAsia="Times New Roman" w:hAnsi="Times New Roman" w:cs="Times New Roman"/>
+                <w:sz w:val="24"/>
+                <w:szCs w:val="24"/>
+              </w:rPr>
+              <w:t>Requirements Finalization</w:t>
+            </w:r>
+          </w:p>
+          <w:p>
+            <w:pPr>
+              <w:widowControl/>
+              <w:numPr>
+                <w:ilvl w:val="0"/>
+                <w:numId w:val="4"/>
+              </w:numPr>
+              <w:autoSpaceDE/>
+              <w:autoSpaceDN/>
+              <w:spacing w:before="100" w:beforeAutospacing="1" w:after="100" w:afterAutospacing="1"/>
+              <w:rPr>
+                <w:rFonts w:ascii="Times New Roman" w:eastAsia="Times New Roman" w:hAnsi="Times New Roman" w:cs="Times New Roman"/>
+                <w:sz w:val="24"/>
+                <w:szCs w:val="24"/>
+              </w:rPr>
+            </w:pPr>
+            <w:r>
+              <w:rPr>
+                <w:rFonts w:ascii="Times New Roman" w:eastAsia="Times New Roman" w:hAnsi="Times New Roman" w:cs="Times New Roman"/>
+                <w:sz w:val="24"/>
+                <w:szCs w:val="24"/>
+              </w:rPr>
+              <w:t>UI Wireframes and Mockups Completed</w:t>
+            </w:r>
+          </w:p>
+          <w:p>
+            <w:pPr>
+              <w:widowControl/>
+              <w:numPr>
+                <w:ilvl w:val="0"/>
+                <w:numId w:val="4"/>
+              </w:numPr>
+              <w:autoSpaceDE/>
+              <w:autoSpaceDN/>
+              <w:spacing w:before="100" w:beforeAutospacing="1" w:after="100" w:afterAutospacing="1"/>
+              <w:rPr>
+                <w:rFonts w:ascii="Times New Roman" w:eastAsia="Times New Roman" w:hAnsi="Times New Roman" w:cs="Times New Roman"/>
+                <w:sz w:val="24"/>
+                <w:szCs w:val="24"/>
+              </w:rPr>
+            </w:pPr>
+            <w:r>
+              <w:rPr>
+                <w:rFonts w:ascii="Times New Roman" w:eastAsia="Times New Roman" w:hAnsi="Times New Roman" w:cs="Times New Roman"/>
+                <w:sz w:val="24"/>
+                <w:szCs w:val="24"/>
+              </w:rPr>
+              <w:t>Basic React Project Setup</w:t>
+            </w:r>
+          </w:p>
+          <w:p>
+            <w:pPr>
+              <w:widowControl/>
+              <w:numPr>
+                <w:ilvl w:val="0"/>
+                <w:numId w:val="4"/>
+              </w:numPr>
+              <w:autoSpaceDE/>
+              <w:autoSpaceDN/>
+              <w:spacing w:before="100" w:beforeAutospacing="1" w:after="100" w:afterAutospacing="1"/>
+              <w:rPr>
+                <w:rFonts w:ascii="Times New Roman" w:eastAsia="Times New Roman" w:hAnsi="Times New Roman" w:cs="Times New Roman"/>
+                <w:sz w:val="24"/>
+                <w:szCs w:val="24"/>
+              </w:rPr>
+            </w:pPr>
+            <w:r>
+              <w:rPr>
+                <w:rFonts w:ascii="Times New Roman" w:eastAsia="Times New Roman" w:hAnsi="Times New Roman" w:cs="Times New Roman"/>
+                <w:sz w:val="24"/>
+                <w:szCs w:val="24"/>
+              </w:rPr>
+              <w:t>Pet Listing and Filtering Module</w:t>
+            </w:r>
+          </w:p>
+          <w:p>
+            <w:pPr>
+              <w:widowControl/>
+              <w:numPr>
+                <w:ilvl w:val="0"/>
+                <w:numId w:val="4"/>
+              </w:numPr>
+              <w:autoSpaceDE/>
+              <w:autoSpaceDN/>
+              <w:spacing w:before="100" w:beforeAutospacing="1" w:after="100" w:afterAutospacing="1"/>
+              <w:rPr>
+                <w:rFonts w:ascii="Times New Roman" w:eastAsia="Times New Roman" w:hAnsi="Times New Roman" w:cs="Times New Roman"/>
+                <w:sz w:val="24"/>
+                <w:szCs w:val="24"/>
+              </w:rPr>
+            </w:pPr>
+            <w:r>
+              <w:rPr>
+                <w:rFonts w:ascii="Times New Roman" w:eastAsia="Times New Roman" w:hAnsi="Times New Roman" w:cs="Times New Roman"/>
+                <w:sz w:val="24"/>
+                <w:szCs w:val="24"/>
+              </w:rPr>
+              <w:t>Pet Detail Page Completed</w:t>
+            </w:r>
+          </w:p>
+          <w:p>
+            <w:pPr>
+              <w:widowControl/>
+              <w:numPr>
+                <w:ilvl w:val="0"/>
+                <w:numId w:val="4"/>
+              </w:numPr>
+              <w:autoSpaceDE/>
+              <w:autoSpaceDN/>
+              <w:spacing w:before="100" w:beforeAutospacing="1" w:after="100" w:afterAutospacing="1"/>
+              <w:rPr>
+                <w:rFonts w:ascii="Times New Roman" w:eastAsia="Times New Roman" w:hAnsi="Times New Roman" w:cs="Times New Roman"/>
+                <w:sz w:val="24"/>
+                <w:szCs w:val="24"/>
+              </w:rPr>
+            </w:pPr>
+            <w:r>
+              <w:rPr>
+                <w:rFonts w:ascii="Times New Roman" w:eastAsia="Times New Roman" w:hAnsi="Times New Roman" w:cs="Times New Roman"/>
+                <w:sz w:val="24"/>
+                <w:szCs w:val="24"/>
+              </w:rPr>
+              <w:t>Inquiry Form Implementation</w:t>
+            </w:r>
+          </w:p>
+          <w:p>
+            <w:pPr>
+              <w:widowControl/>
+              <w:numPr>
+                <w:ilvl w:val="0"/>
+                <w:numId w:val="4"/>
+              </w:numPr>
+              <w:autoSpaceDE/>
+              <w:autoSpaceDN/>
+              <w:spacing w:before="100" w:beforeAutospacing="1" w:after="100" w:afterAutospacing="1"/>
+              <w:rPr>
+                <w:rFonts w:ascii="Times New Roman" w:eastAsia="Times New Roman" w:hAnsi="Times New Roman" w:cs="Times New Roman"/>
+                <w:sz w:val="24"/>
+                <w:szCs w:val="24"/>
+              </w:rPr>
+            </w:pPr>
+            <w:r>
+              <w:rPr>
+                <w:rFonts w:ascii="Times New Roman" w:eastAsia="Times New Roman" w:hAnsi="Times New Roman" w:cs="Times New Roman"/>
+                <w:sz w:val="24"/>
+                <w:szCs w:val="24"/>
+              </w:rPr>
+              <w:t>Mobile Responsiveness Implementation</w:t>
+            </w:r>
+          </w:p>
+          <w:p>
+            <w:pPr>
+              <w:widowControl/>
+              <w:numPr>
+                <w:ilvl w:val="0"/>
+                <w:numId w:val="4"/>
+              </w:numPr>
+              <w:autoSpaceDE/>
+              <w:autoSpaceDN/>
+              <w:spacing w:before="100" w:beforeAutospacing="1" w:after="100" w:afterAutospacing="1"/>
+              <w:rPr>
+                <w:rFonts w:ascii="Times New Roman" w:eastAsia="Times New Roman" w:hAnsi="Times New Roman" w:cs="Times New Roman"/>
+                <w:sz w:val="24"/>
+                <w:szCs w:val="24"/>
+              </w:rPr>
+            </w:pPr>
+            <w:r>
+              <w:rPr>
+                <w:rFonts w:ascii="Times New Roman" w:eastAsia="Times New Roman" w:hAnsi="Times New Roman" w:cs="Times New Roman"/>
+                <w:sz w:val="24"/>
+                <w:szCs w:val="24"/>
+              </w:rPr>
+              <w:t>Midterm Demo</w:t>
+            </w:r>
+          </w:p>
+          <w:p>
+            <w:pPr>
+              <w:widowControl/>
+              <w:numPr>
+                <w:ilvl w:val="0"/>
+                <w:numId w:val="4"/>
+              </w:numPr>
+              <w:autoSpaceDE/>
+              <w:autoSpaceDN/>
+              <w:spacing w:before="100" w:beforeAutospacing="1" w:after="100" w:afterAutospacing="1"/>
+              <w:rPr>
+                <w:rFonts w:ascii="Times New Roman" w:eastAsia="Times New Roman" w:hAnsi="Times New Roman" w:cs="Times New Roman"/>
+                <w:sz w:val="24"/>
+                <w:szCs w:val="24"/>
+              </w:rPr>
+            </w:pPr>
+            <w:r>
+              <w:rPr>
+                <w:rFonts w:ascii="Times New Roman" w:eastAsia="Times New Roman" w:hAnsi="Times New Roman" w:cs="Times New Roman"/>
+                <w:sz w:val="24"/>
+                <w:szCs w:val="24"/>
+              </w:rPr>
+              <w:t>Final Feature Integration and Testing</w:t>
+            </w:r>
+          </w:p>
+          <w:p>
+            <w:pPr>
+              <w:widowControl/>
+              <w:numPr>
+                <w:ilvl w:val="0"/>
+                <w:numId w:val="4"/>
+              </w:numPr>
+              <w:autoSpaceDE/>
+              <w:autoSpaceDN/>
+              <w:spacing w:before="100" w:beforeAutospacing="1" w:after="100" w:afterAutospacing="1"/>
+              <w:rPr>
+                <w:rFonts w:ascii="Times New Roman" w:eastAsia="Times New Roman" w:hAnsi="Times New Roman" w:cs="Times New Roman"/>
+                <w:sz w:val="24"/>
+                <w:szCs w:val="24"/>
+              </w:rPr>
+            </w:pPr>
+            <w:r>
+              <w:rPr>
+                <w:rFonts w:ascii="Times New Roman" w:eastAsia="Times New Roman" w:hAnsi="Times New Roman" w:cs="Times New Roman"/>
+                <w:sz w:val="24"/>
+                <w:szCs w:val="24"/>
+              </w:rPr>
+              <w:t>Bug Fixing and UI Polish</w:t>
+            </w:r>
+          </w:p>
+          <w:p>
+            <w:pPr>
+              <w:widowControl/>
+              <w:numPr>
+                <w:ilvl w:val="0"/>
+                <w:numId w:val="4"/>
+              </w:numPr>
+              <w:autoSpaceDE/>
+              <w:autoSpaceDN/>
+              <w:spacing w:before="100" w:beforeAutospacing="1" w:after="100" w:afterAutospacing="1"/>
+              <w:rPr>
+                <w:rFonts w:ascii="Times New Roman" w:eastAsia="Times New Roman" w:hAnsi="Times New Roman" w:cs="Times New Roman"/>
+                <w:sz w:val="24"/>
+                <w:szCs w:val="24"/>
+              </w:rPr>
+            </w:pPr>
+            <w:r>
+              <w:rPr>
+                <w:rFonts w:ascii="Times New Roman" w:eastAsia="Times New Roman" w:hAnsi="Times New Roman" w:cs="Times New Roman"/>
+                <w:sz w:val="24"/>
+                <w:szCs w:val="24"/>
+              </w:rPr>
+              <w:lastRenderedPageBreak/>
+              <w:t>User Feedback Review</w:t>
+            </w:r>
+          </w:p>
+          <w:p>
+            <w:pPr>
+              <w:widowControl/>
+              <w:numPr>
+                <w:ilvl w:val="0"/>
+                <w:numId w:val="4"/>
+              </w:numPr>
+              <w:autoSpaceDE/>
+              <w:autoSpaceDN/>
+              <w:spacing w:before="100" w:beforeAutospacing="1" w:after="100" w:afterAutospacing="1"/>
+              <w:rPr>
+                <w:rFonts w:ascii="Times New Roman" w:eastAsia="Times New Roman" w:hAnsi="Times New Roman" w:cs="Times New Roman"/>
+                <w:sz w:val="24"/>
+                <w:szCs w:val="24"/>
+              </w:rPr>
+            </w:pPr>
+            <w:r>
+              <w:rPr>
+                <w:rFonts w:ascii="Times New Roman" w:eastAsia="Times New Roman" w:hAnsi="Times New Roman" w:cs="Times New Roman"/>
+                <w:sz w:val="24"/>
+                <w:szCs w:val="24"/>
+              </w:rPr>
+              <w:t>Final Demo Preparation</w:t>
+            </w:r>
+          </w:p>
+          <w:p>
+            <w:pPr>
+              <w:widowControl/>
+              <w:numPr>
+                <w:ilvl w:val="0"/>
+                <w:numId w:val="4"/>
+              </w:numPr>
+              <w:autoSpaceDE/>
+              <w:autoSpaceDN/>
+              <w:spacing w:before="100" w:beforeAutospacing="1" w:after="100" w:afterAutospacing="1"/>
+              <w:rPr>
+                <w:rFonts w:ascii="Times New Roman" w:eastAsia="Times New Roman" w:hAnsi="Times New Roman" w:cs="Times New Roman"/>
+                <w:sz w:val="24"/>
+                <w:szCs w:val="24"/>
+              </w:rPr>
+            </w:pPr>
+            <w:r>
+              <w:rPr>
+                <w:rFonts w:ascii="Times New Roman" w:eastAsia="Times New Roman" w:hAnsi="Times New Roman" w:cs="Times New Roman"/>
+                <w:sz w:val="24"/>
+                <w:szCs w:val="24"/>
+              </w:rPr>
+              <w:t>Documentation Finalized</w:t>
+            </w:r>
+          </w:p>
+          <w:p>
+            <w:pPr>
+              <w:widowControl/>
+              <w:numPr>
+                <w:ilvl w:val="0"/>
+                <w:numId w:val="4"/>
+              </w:numPr>
+              <w:autoSpaceDE/>
+              <w:autoSpaceDN/>
+              <w:spacing w:before="100" w:beforeAutospacing="1" w:after="100" w:afterAutospacing="1"/>
+              <w:rPr>
+                <w:rFonts w:ascii="Times New Roman" w:eastAsia="Times New Roman" w:hAnsi="Times New Roman" w:cs="Times New Roman"/>
+                <w:sz w:val="24"/>
+                <w:szCs w:val="24"/>
+              </w:rPr>
+            </w:pPr>
+            <w:r>
+              <w:rPr>
+                <w:rFonts w:ascii="Times New Roman" w:eastAsia="Times New Roman" w:hAnsi="Times New Roman" w:cs="Times New Roman"/>
+                <w:sz w:val="24"/>
+                <w:szCs w:val="24"/>
+              </w:rPr>
+              <w:t>Final Submission &amp; Presentation</w:t>
+            </w:r>
+          </w:p>
+        </w:tc>
+      </w:tr>
+      <w:tr>
+        <w:trPr>
+          <w:trHeight w:val="288"/>
+        </w:trPr>
+        <w:tc>
+          <w:tcPr>
             <w:tcW w:w="10456" w:type="dxa"/>
             <w:gridSpan w:val="4"/>
             <w:shd w:val="clear" w:color="auto" w:fill="004C96"/>
@@ -2496,6 +3284,7 @@
                 <w:sz w:val="20"/>
                 <w:szCs w:val="20"/>
               </w:rPr>
+              <w:lastRenderedPageBreak/>
               <w:t>Assumptions, Constraints, Dependencies, Impacts, and Risks</w:t>
             </w:r>
           </w:p>
@@ -2724,7 +3513,6 @@
                 <w:sz w:val="24"/>
                 <w:szCs w:val="24"/>
               </w:rPr>
-              <w:lastRenderedPageBreak/>
               <w:t xml:space="preserve">Adoption inquiries will be </w:t>
             </w:r>
             <w:r>
@@ -2794,7 +3582,6 @@
                 <w:sz w:val="20"/>
                 <w:szCs w:val="20"/>
               </w:rPr>
-              <w:lastRenderedPageBreak/>
               <w:t>Constraints</w:t>
             </w:r>
           </w:p>
@@ -3764,6 +4551,8 @@
           <w:rFonts w:ascii="Arial" w:eastAsia="Arial" w:hAnsi="Arial" w:cs="Arial"/>
         </w:rPr>
       </w:pPr>
+      <w:bookmarkStart w:id="1" w:name="_GoBack"/>
+      <w:bookmarkEnd w:id="1"/>
     </w:p>
     <w:sectPr>
       <w:headerReference w:type="default" r:id="rId9"/>
@@ -3887,6 +4676,304 @@
 <file path=word/numbering.xml><?xml version="1.0" encoding="utf-8"?>
 <w:numbering xmlns:wpc="http://schemas.microsoft.com/office/word/2010/wordprocessingCanvas" xmlns:mc="http://schemas.openxmlformats.org/markup-compatibility/2006" xmlns:o="urn:schemas-microsoft-com:office:office" xmlns:r="http://schemas.openxmlformats.org/officeDocument/2006/relationships" xmlns:m="http://schemas.openxmlformats.org/officeDocument/2006/math" xmlns:v="urn:schemas-microsoft-com:vml" xmlns:wp14="http://schemas.microsoft.com/office/word/2010/wordprocessingDrawing" xmlns:wp="http://schemas.openxmlformats.org/drawingml/2006/wordprocessingDrawing" xmlns:w10="urn:schemas-microsoft-com:office:word" xmlns:w="http://schemas.openxmlformats.org/wordprocessingml/2006/main" xmlns:w14="http://schemas.microsoft.com/office/word/2010/wordml" xmlns:w15="http://schemas.microsoft.com/office/word/2012/wordml" xmlns:wpg="http://schemas.microsoft.com/office/word/2010/wordprocessingGroup" xmlns:wpi="http://schemas.microsoft.com/office/word/2010/wordprocessingInk" xmlns:wne="http://schemas.microsoft.com/office/word/2006/wordml" xmlns:wps="http://schemas.microsoft.com/office/word/2010/wordprocessingShape" mc:Ignorable="w14 w15 wp14">
   <w:abstractNum w:abstractNumId="0">
+    <w:nsid w:val="23B3453A"/>
+    <w:multiLevelType w:val="multilevel"/>
+    <w:tmpl w:val="E872EA5A"/>
+    <w:lvl w:ilvl="0">
+      <w:start w:val="1"/>
+      <w:numFmt w:val="bullet"/>
+      <w:lvlText w:val=""/>
+      <w:lvlJc w:val="left"/>
+      <w:pPr>
+        <w:tabs>
+          <w:tab w:val="num" w:pos="720"/>
+        </w:tabs>
+        <w:ind w:left="720" w:hanging="360"/>
+      </w:pPr>
+      <w:rPr>
+        <w:rFonts w:ascii="Symbol" w:hAnsi="Symbol" w:hint="default"/>
+        <w:sz w:val="20"/>
+      </w:rPr>
+    </w:lvl>
+    <w:lvl w:ilvl="1" w:tentative="1">
+      <w:start w:val="1"/>
+      <w:numFmt w:val="bullet"/>
+      <w:lvlText w:val="o"/>
+      <w:lvlJc w:val="left"/>
+      <w:pPr>
+        <w:tabs>
+          <w:tab w:val="num" w:pos="1440"/>
+        </w:tabs>
+        <w:ind w:left="1440" w:hanging="360"/>
+      </w:pPr>
+      <w:rPr>
+        <w:rFonts w:ascii="Courier New" w:hAnsi="Courier New" w:hint="default"/>
+        <w:sz w:val="20"/>
+      </w:rPr>
+    </w:lvl>
+    <w:lvl w:ilvl="2" w:tentative="1">
+      <w:start w:val="1"/>
+      <w:numFmt w:val="bullet"/>
+      <w:lvlText w:val=""/>
+      <w:lvlJc w:val="left"/>
+      <w:pPr>
+        <w:tabs>
+          <w:tab w:val="num" w:pos="2160"/>
+        </w:tabs>
+        <w:ind w:left="2160" w:hanging="360"/>
+      </w:pPr>
+      <w:rPr>
+        <w:rFonts w:ascii="Wingdings" w:hAnsi="Wingdings" w:hint="default"/>
+        <w:sz w:val="20"/>
+      </w:rPr>
+    </w:lvl>
+    <w:lvl w:ilvl="3" w:tentative="1">
+      <w:start w:val="1"/>
+      <w:numFmt w:val="bullet"/>
+      <w:lvlText w:val=""/>
+      <w:lvlJc w:val="left"/>
+      <w:pPr>
+        <w:tabs>
+          <w:tab w:val="num" w:pos="2880"/>
+        </w:tabs>
+        <w:ind w:left="2880" w:hanging="360"/>
+      </w:pPr>
+      <w:rPr>
+        <w:rFonts w:ascii="Wingdings" w:hAnsi="Wingdings" w:hint="default"/>
+        <w:sz w:val="20"/>
+      </w:rPr>
+    </w:lvl>
+    <w:lvl w:ilvl="4" w:tentative="1">
+      <w:start w:val="1"/>
+      <w:numFmt w:val="bullet"/>
+      <w:lvlText w:val=""/>
+      <w:lvlJc w:val="left"/>
+      <w:pPr>
+        <w:tabs>
+          <w:tab w:val="num" w:pos="3600"/>
+        </w:tabs>
+        <w:ind w:left="3600" w:hanging="360"/>
+      </w:pPr>
+      <w:rPr>
+        <w:rFonts w:ascii="Wingdings" w:hAnsi="Wingdings" w:hint="default"/>
+        <w:sz w:val="20"/>
+      </w:rPr>
+    </w:lvl>
+    <w:lvl w:ilvl="5" w:tentative="1">
+      <w:start w:val="1"/>
+      <w:numFmt w:val="bullet"/>
+      <w:lvlText w:val=""/>
+      <w:lvlJc w:val="left"/>
+      <w:pPr>
+        <w:tabs>
+          <w:tab w:val="num" w:pos="4320"/>
+        </w:tabs>
+        <w:ind w:left="4320" w:hanging="360"/>
+      </w:pPr>
+      <w:rPr>
+        <w:rFonts w:ascii="Wingdings" w:hAnsi="Wingdings" w:hint="default"/>
+        <w:sz w:val="20"/>
+      </w:rPr>
+    </w:lvl>
+    <w:lvl w:ilvl="6" w:tentative="1">
+      <w:start w:val="1"/>
+      <w:numFmt w:val="bullet"/>
+      <w:lvlText w:val=""/>
+      <w:lvlJc w:val="left"/>
+      <w:pPr>
+        <w:tabs>
+          <w:tab w:val="num" w:pos="5040"/>
+        </w:tabs>
+        <w:ind w:left="5040" w:hanging="360"/>
+      </w:pPr>
+      <w:rPr>
+        <w:rFonts w:ascii="Wingdings" w:hAnsi="Wingdings" w:hint="default"/>
+        <w:sz w:val="20"/>
+      </w:rPr>
+    </w:lvl>
+    <w:lvl w:ilvl="7" w:tentative="1">
+      <w:start w:val="1"/>
+      <w:numFmt w:val="bullet"/>
+      <w:lvlText w:val=""/>
+      <w:lvlJc w:val="left"/>
+      <w:pPr>
+        <w:tabs>
+          <w:tab w:val="num" w:pos="5760"/>
+        </w:tabs>
+        <w:ind w:left="5760" w:hanging="360"/>
+      </w:pPr>
+      <w:rPr>
+        <w:rFonts w:ascii="Wingdings" w:hAnsi="Wingdings" w:hint="default"/>
+        <w:sz w:val="20"/>
+      </w:rPr>
+    </w:lvl>
+    <w:lvl w:ilvl="8" w:tentative="1">
+      <w:start w:val="1"/>
+      <w:numFmt w:val="bullet"/>
+      <w:lvlText w:val=""/>
+      <w:lvlJc w:val="left"/>
+      <w:pPr>
+        <w:tabs>
+          <w:tab w:val="num" w:pos="6480"/>
+        </w:tabs>
+        <w:ind w:left="6480" w:hanging="360"/>
+      </w:pPr>
+      <w:rPr>
+        <w:rFonts w:ascii="Wingdings" w:hAnsi="Wingdings" w:hint="default"/>
+        <w:sz w:val="20"/>
+      </w:rPr>
+    </w:lvl>
+  </w:abstractNum>
+  <w:abstractNum w:abstractNumId="1">
+    <w:nsid w:val="35582B79"/>
+    <w:multiLevelType w:val="multilevel"/>
+    <w:tmpl w:val="17E0350E"/>
+    <w:lvl w:ilvl="0">
+      <w:start w:val="1"/>
+      <w:numFmt w:val="bullet"/>
+      <w:lvlText w:val=""/>
+      <w:lvlJc w:val="left"/>
+      <w:pPr>
+        <w:tabs>
+          <w:tab w:val="num" w:pos="720"/>
+        </w:tabs>
+        <w:ind w:left="720" w:hanging="360"/>
+      </w:pPr>
+      <w:rPr>
+        <w:rFonts w:ascii="Symbol" w:hAnsi="Symbol" w:hint="default"/>
+        <w:sz w:val="20"/>
+      </w:rPr>
+    </w:lvl>
+    <w:lvl w:ilvl="1" w:tentative="1">
+      <w:start w:val="1"/>
+      <w:numFmt w:val="bullet"/>
+      <w:lvlText w:val="o"/>
+      <w:lvlJc w:val="left"/>
+      <w:pPr>
+        <w:tabs>
+          <w:tab w:val="num" w:pos="1440"/>
+        </w:tabs>
+        <w:ind w:left="1440" w:hanging="360"/>
+      </w:pPr>
+      <w:rPr>
+        <w:rFonts w:ascii="Courier New" w:hAnsi="Courier New" w:hint="default"/>
+        <w:sz w:val="20"/>
+      </w:rPr>
+    </w:lvl>
+    <w:lvl w:ilvl="2" w:tentative="1">
+      <w:start w:val="1"/>
+      <w:numFmt w:val="bullet"/>
+      <w:lvlText w:val=""/>
+      <w:lvlJc w:val="left"/>
+      <w:pPr>
+        <w:tabs>
+          <w:tab w:val="num" w:pos="2160"/>
+        </w:tabs>
+        <w:ind w:left="2160" w:hanging="360"/>
+      </w:pPr>
+      <w:rPr>
+        <w:rFonts w:ascii="Wingdings" w:hAnsi="Wingdings" w:hint="default"/>
+        <w:sz w:val="20"/>
+      </w:rPr>
+    </w:lvl>
+    <w:lvl w:ilvl="3" w:tentative="1">
+      <w:start w:val="1"/>
+      <w:numFmt w:val="bullet"/>
+      <w:lvlText w:val=""/>
+      <w:lvlJc w:val="left"/>
+      <w:pPr>
+        <w:tabs>
+          <w:tab w:val="num" w:pos="2880"/>
+        </w:tabs>
+        <w:ind w:left="2880" w:hanging="360"/>
+      </w:pPr>
+      <w:rPr>
+        <w:rFonts w:ascii="Wingdings" w:hAnsi="Wingdings" w:hint="default"/>
+        <w:sz w:val="20"/>
+      </w:rPr>
+    </w:lvl>
+    <w:lvl w:ilvl="4" w:tentative="1">
+      <w:start w:val="1"/>
+      <w:numFmt w:val="bullet"/>
+      <w:lvlText w:val=""/>
+      <w:lvlJc w:val="left"/>
+      <w:pPr>
+        <w:tabs>
+          <w:tab w:val="num" w:pos="3600"/>
+        </w:tabs>
+        <w:ind w:left="3600" w:hanging="360"/>
+      </w:pPr>
+      <w:rPr>
+        <w:rFonts w:ascii="Wingdings" w:hAnsi="Wingdings" w:hint="default"/>
+        <w:sz w:val="20"/>
+      </w:rPr>
+    </w:lvl>
+    <w:lvl w:ilvl="5" w:tentative="1">
+      <w:start w:val="1"/>
+      <w:numFmt w:val="bullet"/>
+      <w:lvlText w:val=""/>
+      <w:lvlJc w:val="left"/>
+      <w:pPr>
+        <w:tabs>
+          <w:tab w:val="num" w:pos="4320"/>
+        </w:tabs>
+        <w:ind w:left="4320" w:hanging="360"/>
+      </w:pPr>
+      <w:rPr>
+        <w:rFonts w:ascii="Wingdings" w:hAnsi="Wingdings" w:hint="default"/>
+        <w:sz w:val="20"/>
+      </w:rPr>
+    </w:lvl>
+    <w:lvl w:ilvl="6" w:tentative="1">
+      <w:start w:val="1"/>
+      <w:numFmt w:val="bullet"/>
+      <w:lvlText w:val=""/>
+      <w:lvlJc w:val="left"/>
+      <w:pPr>
+        <w:tabs>
+          <w:tab w:val="num" w:pos="5040"/>
+        </w:tabs>
+        <w:ind w:left="5040" w:hanging="360"/>
+      </w:pPr>
+      <w:rPr>
+        <w:rFonts w:ascii="Wingdings" w:hAnsi="Wingdings" w:hint="default"/>
+        <w:sz w:val="20"/>
+      </w:rPr>
+    </w:lvl>
+    <w:lvl w:ilvl="7" w:tentative="1">
+      <w:start w:val="1"/>
+      <w:numFmt w:val="bullet"/>
+      <w:lvlText w:val=""/>
+      <w:lvlJc w:val="left"/>
+      <w:pPr>
+        <w:tabs>
+          <w:tab w:val="num" w:pos="5760"/>
+        </w:tabs>
+        <w:ind w:left="5760" w:hanging="360"/>
+      </w:pPr>
+      <w:rPr>
+        <w:rFonts w:ascii="Wingdings" w:hAnsi="Wingdings" w:hint="default"/>
+        <w:sz w:val="20"/>
+      </w:rPr>
+    </w:lvl>
+    <w:lvl w:ilvl="8" w:tentative="1">
+      <w:start w:val="1"/>
+      <w:numFmt w:val="bullet"/>
+      <w:lvlText w:val=""/>
+      <w:lvlJc w:val="left"/>
+      <w:pPr>
+        <w:tabs>
+          <w:tab w:val="num" w:pos="6480"/>
+        </w:tabs>
+        <w:ind w:left="6480" w:hanging="360"/>
+      </w:pPr>
+      <w:rPr>
+        <w:rFonts w:ascii="Wingdings" w:hAnsi="Wingdings" w:hint="default"/>
+        <w:sz w:val="20"/>
+      </w:rPr>
+    </w:lvl>
+  </w:abstractNum>
+  <w:abstractNum w:abstractNumId="2">
     <w:nsid w:val="42851CFD"/>
     <w:multiLevelType w:val="multilevel"/>
     <w:tmpl w:val="63960EF6"/>
@@ -4002,7 +5089,7 @@
       </w:pPr>
     </w:lvl>
   </w:abstractNum>
-  <w:abstractNum w:abstractNumId="1">
+  <w:abstractNum w:abstractNumId="3">
     <w:nsid w:val="62467039"/>
     <w:multiLevelType w:val="multilevel"/>
     <w:tmpl w:val="27B0F99E"/>
@@ -4151,11 +5238,169 @@
       </w:rPr>
     </w:lvl>
   </w:abstractNum>
+  <w:abstractNum w:abstractNumId="4">
+    <w:nsid w:val="6FDD4F05"/>
+    <w:multiLevelType w:val="multilevel"/>
+    <w:tmpl w:val="6E48460C"/>
+    <w:lvl w:ilvl="0">
+      <w:start w:val="1"/>
+      <w:numFmt w:val="bullet"/>
+      <w:lvlText w:val=""/>
+      <w:lvlJc w:val="left"/>
+      <w:pPr>
+        <w:tabs>
+          <w:tab w:val="num" w:pos="720"/>
+        </w:tabs>
+        <w:ind w:left="720" w:hanging="360"/>
+      </w:pPr>
+      <w:rPr>
+        <w:rFonts w:ascii="Symbol" w:hAnsi="Symbol" w:hint="default"/>
+        <w:sz w:val="20"/>
+      </w:rPr>
+    </w:lvl>
+    <w:lvl w:ilvl="1" w:tentative="1">
+      <w:start w:val="1"/>
+      <w:numFmt w:val="bullet"/>
+      <w:lvlText w:val="o"/>
+      <w:lvlJc w:val="left"/>
+      <w:pPr>
+        <w:tabs>
+          <w:tab w:val="num" w:pos="1440"/>
+        </w:tabs>
+        <w:ind w:left="1440" w:hanging="360"/>
+      </w:pPr>
+      <w:rPr>
+        <w:rFonts w:ascii="Courier New" w:hAnsi="Courier New" w:hint="default"/>
+        <w:sz w:val="20"/>
+      </w:rPr>
+    </w:lvl>
+    <w:lvl w:ilvl="2" w:tentative="1">
+      <w:start w:val="1"/>
+      <w:numFmt w:val="bullet"/>
+      <w:lvlText w:val=""/>
+      <w:lvlJc w:val="left"/>
+      <w:pPr>
+        <w:tabs>
+          <w:tab w:val="num" w:pos="2160"/>
+        </w:tabs>
+        <w:ind w:left="2160" w:hanging="360"/>
+      </w:pPr>
+      <w:rPr>
+        <w:rFonts w:ascii="Wingdings" w:hAnsi="Wingdings" w:hint="default"/>
+        <w:sz w:val="20"/>
+      </w:rPr>
+    </w:lvl>
+    <w:lvl w:ilvl="3" w:tentative="1">
+      <w:start w:val="1"/>
+      <w:numFmt w:val="bullet"/>
+      <w:lvlText w:val=""/>
+      <w:lvlJc w:val="left"/>
+      <w:pPr>
+        <w:tabs>
+          <w:tab w:val="num" w:pos="2880"/>
+        </w:tabs>
+        <w:ind w:left="2880" w:hanging="360"/>
+      </w:pPr>
+      <w:rPr>
+        <w:rFonts w:ascii="Wingdings" w:hAnsi="Wingdings" w:hint="default"/>
+        <w:sz w:val="20"/>
+      </w:rPr>
+    </w:lvl>
+    <w:lvl w:ilvl="4" w:tentative="1">
+      <w:start w:val="1"/>
+      <w:numFmt w:val="bullet"/>
+      <w:lvlText w:val=""/>
+      <w:lvlJc w:val="left"/>
+      <w:pPr>
+        <w:tabs>
+          <w:tab w:val="num" w:pos="3600"/>
+        </w:tabs>
+        <w:ind w:left="3600" w:hanging="360"/>
+      </w:pPr>
+      <w:rPr>
+        <w:rFonts w:ascii="Wingdings" w:hAnsi="Wingdings" w:hint="default"/>
+        <w:sz w:val="20"/>
+      </w:rPr>
+    </w:lvl>
+    <w:lvl w:ilvl="5" w:tentative="1">
+      <w:start w:val="1"/>
+      <w:numFmt w:val="bullet"/>
+      <w:lvlText w:val=""/>
+      <w:lvlJc w:val="left"/>
+      <w:pPr>
+        <w:tabs>
+          <w:tab w:val="num" w:pos="4320"/>
+        </w:tabs>
+        <w:ind w:left="4320" w:hanging="360"/>
+      </w:pPr>
+      <w:rPr>
+        <w:rFonts w:ascii="Wingdings" w:hAnsi="Wingdings" w:hint="default"/>
+        <w:sz w:val="20"/>
+      </w:rPr>
+    </w:lvl>
+    <w:lvl w:ilvl="6" w:tentative="1">
+      <w:start w:val="1"/>
+      <w:numFmt w:val="bullet"/>
+      <w:lvlText w:val=""/>
+      <w:lvlJc w:val="left"/>
+      <w:pPr>
+        <w:tabs>
+          <w:tab w:val="num" w:pos="5040"/>
+        </w:tabs>
+        <w:ind w:left="5040" w:hanging="360"/>
+      </w:pPr>
+      <w:rPr>
+        <w:rFonts w:ascii="Wingdings" w:hAnsi="Wingdings" w:hint="default"/>
+        <w:sz w:val="20"/>
+      </w:rPr>
+    </w:lvl>
+    <w:lvl w:ilvl="7" w:tentative="1">
+      <w:start w:val="1"/>
+      <w:numFmt w:val="bullet"/>
+      <w:lvlText w:val=""/>
+      <w:lvlJc w:val="left"/>
+      <w:pPr>
+        <w:tabs>
+          <w:tab w:val="num" w:pos="5760"/>
+        </w:tabs>
+        <w:ind w:left="5760" w:hanging="360"/>
+      </w:pPr>
+      <w:rPr>
+        <w:rFonts w:ascii="Wingdings" w:hAnsi="Wingdings" w:hint="default"/>
+        <w:sz w:val="20"/>
+      </w:rPr>
+    </w:lvl>
+    <w:lvl w:ilvl="8" w:tentative="1">
+      <w:start w:val="1"/>
+      <w:numFmt w:val="bullet"/>
+      <w:lvlText w:val=""/>
+      <w:lvlJc w:val="left"/>
+      <w:pPr>
+        <w:tabs>
+          <w:tab w:val="num" w:pos="6480"/>
+        </w:tabs>
+        <w:ind w:left="6480" w:hanging="360"/>
+      </w:pPr>
+      <w:rPr>
+        <w:rFonts w:ascii="Wingdings" w:hAnsi="Wingdings" w:hint="default"/>
+        <w:sz w:val="20"/>
+      </w:rPr>
+    </w:lvl>
+  </w:abstractNum>
   <w:num w:numId="1">
+    <w:abstractNumId w:val="3"/>
+  </w:num>
+  <w:num w:numId="2">
+    <w:abstractNumId w:val="2"/>
+  </w:num>
+  <w:num w:numId="3">
+    <w:abstractNumId w:val="0"/>
+  </w:num>
+  <w:num w:numId="4">
     <w:abstractNumId w:val="1"/>
   </w:num>
-  <w:num w:numId="2">
-    <w:abstractNumId w:val="0"/>
+  <w:num w:numId="5">
+    <w:abstractNumId w:val="4"/>
   </w:num>
 </w:numbering>
 </file>
@@ -4766,7 +6011,6 @@
     <w:name w:val="Normal (Web)"/>
     <w:basedOn w:val="Normal"/>
     <w:uiPriority w:val="99"/>
-    <w:semiHidden/>
     <w:unhideWhenUsed/>
     <w:rsid w:val="00151506"/>
     <w:pPr>
@@ -4791,6 +6035,16 @@
       <w:b/>
       <w:bCs/>
     </w:rPr>
+  </w:style>
+  <w:style w:type="character" w:customStyle="1" w:styleId="fadeinm1hgl8">
+    <w:name w:val="_fadein_m1hgl_8"/>
+    <w:basedOn w:val="DefaultParagraphFont"/>
+    <w:rsid w:val="001E038B"/>
+  </w:style>
+  <w:style w:type="character" w:customStyle="1" w:styleId="overflow-hidden">
+    <w:name w:val="overflow-hidden"/>
+    <w:basedOn w:val="DefaultParagraphFont"/>
+    <w:rsid w:val="005407D2"/>
   </w:style>
 </w:styles>
 </file>

</xml_diff>